<commit_message>
oop and simriv noodle
</commit_message>
<xml_diff>
--- a/00_metadata/plan.docx
+++ b/00_metadata/plan.docx
@@ -11,7 +11,7 @@
     <w:p/>
     <w:p>
       <w:r>
-        <w:t>Papers to emulate</w:t>
+        <w:t>Ideas I like</w:t>
       </w:r>
     </w:p>
     <w:p>
@@ -65,7 +65,13 @@
         </w:numPr>
       </w:pPr>
       <w:r>
+        <w:t>EDA-based ABM simulations (</w:t>
+      </w:r>
+      <w:r>
         <w:t>Butts et al 2022</w:t>
+      </w:r>
+      <w:r>
+        <w:t>)</w:t>
       </w:r>
     </w:p>
     <w:p>
@@ -89,7 +95,453 @@
         </w:numPr>
       </w:pPr>
       <w:r>
-        <w:t>I should model my stuff after their supplement</w:t>
+        <w:t>Uses ODD</w:t>
+      </w:r>
+    </w:p>
+    <w:p>
+      <w:pPr>
+        <w:pStyle w:val="ListParagraph"/>
+        <w:numPr>
+          <w:ilvl w:val="0"/>
+          <w:numId w:val="1"/>
+        </w:numPr>
+      </w:pPr>
+      <w:proofErr w:type="spellStart"/>
+      <w:r>
+        <w:t>SiMRiv</w:t>
+      </w:r>
+      <w:proofErr w:type="spellEnd"/>
+      <w:r>
+        <w:t xml:space="preserve"> (</w:t>
+      </w:r>
+      <w:proofErr w:type="spellStart"/>
+      <w:r>
+        <w:t>Quaglietta</w:t>
+      </w:r>
+      <w:proofErr w:type="spellEnd"/>
+      <w:r>
+        <w:t xml:space="preserve"> and Porto 2019</w:t>
+      </w:r>
+      <w:r>
+        <w:t xml:space="preserve">, </w:t>
+      </w:r>
+      <w:proofErr w:type="spellStart"/>
+      <w:r>
+        <w:t>Quaglietta</w:t>
+      </w:r>
+      <w:proofErr w:type="spellEnd"/>
+      <w:r>
+        <w:t xml:space="preserve"> et al 2019</w:t>
+      </w:r>
+      <w:r>
+        <w:t>)</w:t>
+      </w:r>
+    </w:p>
+    <w:p>
+      <w:pPr>
+        <w:pStyle w:val="ListParagraph"/>
+        <w:numPr>
+          <w:ilvl w:val="1"/>
+          <w:numId w:val="1"/>
+        </w:numPr>
+      </w:pPr>
+      <w:r>
+        <w:t>“W</w:t>
+      </w:r>
+      <w:r>
+        <w:t xml:space="preserve">e are aware of no tools allowing simulating </w:t>
+      </w:r>
+      <w:proofErr w:type="gramStart"/>
+      <w:r>
+        <w:t>spatially-explicit</w:t>
+      </w:r>
+      <w:proofErr w:type="gramEnd"/>
+      <w:r>
+        <w:t xml:space="preserve"> multistate Markovian movements constrained to linear features or conditioned by landscape heterogeneity, which hinders movement ecology research in linear/dendritic (e.g. river networks) and heterogeneous landscapes.</w:t>
+      </w:r>
+      <w:r>
+        <w:t>”</w:t>
+      </w:r>
+    </w:p>
+    <w:p>
+      <w:pPr>
+        <w:pStyle w:val="ListParagraph"/>
+        <w:numPr>
+          <w:ilvl w:val="1"/>
+          <w:numId w:val="1"/>
+        </w:numPr>
+      </w:pPr>
+      <w:r>
+        <w:t>“</w:t>
+      </w:r>
+      <w:proofErr w:type="gramStart"/>
+      <w:r>
+        <w:t>allowing</w:t>
+      </w:r>
+      <w:proofErr w:type="gramEnd"/>
+      <w:r>
+        <w:t xml:space="preserve"> continuous-space mechanistic spatially-explicit simulation of multistate Markovian individual movements incorporating landscape bias on local behavior.</w:t>
+      </w:r>
+      <w:r>
+        <w:t>”</w:t>
+      </w:r>
+    </w:p>
+    <w:p>
+      <w:pPr>
+        <w:pStyle w:val="ListParagraph"/>
+        <w:numPr>
+          <w:ilvl w:val="1"/>
+          <w:numId w:val="1"/>
+        </w:numPr>
+      </w:pPr>
+      <w:r>
+        <w:t>“</w:t>
+      </w:r>
+      <w:proofErr w:type="gramStart"/>
+      <w:r>
+        <w:t>it</w:t>
+      </w:r>
+      <w:proofErr w:type="gramEnd"/>
+      <w:r>
+        <w:t xml:space="preserve"> avoids unrealistic assumptions, such as animal omniscience and planned final destination, generally found in the least cost path (LCP) modelling approach</w:t>
+      </w:r>
+      <w:r>
+        <w:t>”</w:t>
+      </w:r>
+    </w:p>
+    <w:p/>
+    <w:p>
+      <w:r>
+        <w:t>Other packages/software</w:t>
+      </w:r>
+    </w:p>
+    <w:p>
+      <w:pPr>
+        <w:pStyle w:val="ListParagraph"/>
+        <w:numPr>
+          <w:ilvl w:val="0"/>
+          <w:numId w:val="2"/>
+        </w:numPr>
+      </w:pPr>
+      <w:proofErr w:type="spellStart"/>
+      <w:r>
+        <w:t>HexSim</w:t>
+      </w:r>
+      <w:proofErr w:type="spellEnd"/>
+      <w:r>
+        <w:t xml:space="preserve"> (</w:t>
+      </w:r>
+      <w:proofErr w:type="spellStart"/>
+      <w:r>
+        <w:t>Schumaker</w:t>
+      </w:r>
+      <w:proofErr w:type="spellEnd"/>
+      <w:r>
+        <w:t xml:space="preserve"> and Brookes 2018)</w:t>
+      </w:r>
+    </w:p>
+    <w:p>
+      <w:pPr>
+        <w:pStyle w:val="ListParagraph"/>
+        <w:numPr>
+          <w:ilvl w:val="1"/>
+          <w:numId w:val="2"/>
+        </w:numPr>
+      </w:pPr>
+      <w:r>
+        <w:t>Seems to be more about long-term range shifts and population dynamics</w:t>
+      </w:r>
+    </w:p>
+    <w:p>
+      <w:pPr>
+        <w:pStyle w:val="ListParagraph"/>
+        <w:numPr>
+          <w:ilvl w:val="1"/>
+          <w:numId w:val="2"/>
+        </w:numPr>
+      </w:pPr>
+      <w:r>
+        <w:t>GUI so I don’t know how much I’ll be able to edit</w:t>
+      </w:r>
+    </w:p>
+    <w:p>
+      <w:pPr>
+        <w:pStyle w:val="ListParagraph"/>
+        <w:numPr>
+          <w:ilvl w:val="1"/>
+          <w:numId w:val="2"/>
+        </w:numPr>
+      </w:pPr>
+      <w:r>
+        <w:t xml:space="preserve">Transforms linear features into hex boundaries and this is a key feature of our system, seems like an afterthought </w:t>
+      </w:r>
+      <w:proofErr w:type="gramStart"/>
+      <w:r>
+        <w:t>here?</w:t>
+      </w:r>
+      <w:proofErr w:type="gramEnd"/>
+    </w:p>
+    <w:p>
+      <w:pPr>
+        <w:pStyle w:val="ListParagraph"/>
+        <w:numPr>
+          <w:ilvl w:val="0"/>
+          <w:numId w:val="2"/>
+        </w:numPr>
+      </w:pPr>
+      <w:proofErr w:type="spellStart"/>
+      <w:r>
+        <w:t>abmR</w:t>
+      </w:r>
+      <w:proofErr w:type="spellEnd"/>
+      <w:r>
+        <w:t xml:space="preserve"> </w:t>
+      </w:r>
+      <w:proofErr w:type="spellStart"/>
+      <w:r>
+        <w:t>Gochanour</w:t>
+      </w:r>
+      <w:proofErr w:type="spellEnd"/>
+      <w:r>
+        <w:t xml:space="preserve"> et al 2023)</w:t>
+      </w:r>
+    </w:p>
+    <w:p>
+      <w:pPr>
+        <w:pStyle w:val="ListParagraph"/>
+        <w:numPr>
+          <w:ilvl w:val="1"/>
+          <w:numId w:val="2"/>
+        </w:numPr>
+      </w:pPr>
+      <w:proofErr w:type="spellStart"/>
+      <w:r>
+        <w:t>asdf</w:t>
+      </w:r>
+      <w:proofErr w:type="spellEnd"/>
+    </w:p>
+    <w:p>
+      <w:pPr>
+        <w:pStyle w:val="ListParagraph"/>
+        <w:numPr>
+          <w:ilvl w:val="0"/>
+          <w:numId w:val="2"/>
+        </w:numPr>
+      </w:pPr>
+      <w:proofErr w:type="spellStart"/>
+      <w:r>
+        <w:t>abmAnimalMovement</w:t>
+      </w:r>
+      <w:proofErr w:type="spellEnd"/>
+      <w:r>
+        <w:t xml:space="preserve"> (Marshall and Duthie 2022)</w:t>
+      </w:r>
+    </w:p>
+    <w:p/>
+    <w:p/>
+    <w:p/>
+    <w:p>
+      <w:pPr>
+        <w:rPr>
+          <w:u w:val="single"/>
+        </w:rPr>
+      </w:pPr>
+      <w:r>
+        <w:rPr>
+          <w:u w:val="single"/>
+        </w:rPr>
+        <w:t>Steps</w:t>
+      </w:r>
+    </w:p>
+    <w:p>
+      <w:pPr>
+        <w:pStyle w:val="ListParagraph"/>
+        <w:numPr>
+          <w:ilvl w:val="0"/>
+          <w:numId w:val="3"/>
+        </w:numPr>
+      </w:pPr>
+      <w:r>
+        <w:rPr>
+          <w:b/>
+          <w:bCs/>
+        </w:rPr>
+        <w:t>Define metrics</w:t>
+      </w:r>
+      <w:r>
+        <w:t xml:space="preserve">: Link </w:t>
+      </w:r>
+      <w:r>
+        <w:t>specific</w:t>
+      </w:r>
+      <w:r>
+        <w:t xml:space="preserve"> quantitative metrics</w:t>
+      </w:r>
+      <w:r>
+        <w:t xml:space="preserve"> (see Butts et al 2020 paper) to the qualitative </w:t>
+      </w:r>
+      <w:r>
+        <w:t>patterns we think are necessary to replicate, using EDA to explicitly define these characteristics.</w:t>
+      </w:r>
+      <w:r>
+        <w:t xml:space="preserve"> Here we might also define different movement states.</w:t>
+      </w:r>
+    </w:p>
+    <w:p>
+      <w:pPr>
+        <w:pStyle w:val="ListParagraph"/>
+        <w:numPr>
+          <w:ilvl w:val="0"/>
+          <w:numId w:val="3"/>
+        </w:numPr>
+      </w:pPr>
+      <w:r>
+        <w:rPr>
+          <w:b/>
+          <w:bCs/>
+        </w:rPr>
+        <w:t>Gather spatial data</w:t>
+      </w:r>
+      <w:r>
+        <w:t>: List spatial features and gather spatial data. Perhaps combine a few to have one map of water, one of landscape viability, and one of linear features.</w:t>
+      </w:r>
+      <w:r>
+        <w:t xml:space="preserve"> </w:t>
+      </w:r>
+      <w:r>
+        <w:t xml:space="preserve">Would Robin’s </w:t>
+      </w:r>
+      <w:proofErr w:type="spellStart"/>
+      <w:r>
+        <w:t>Circuit</w:t>
+      </w:r>
+      <w:r>
+        <w:t>s</w:t>
+      </w:r>
+      <w:r>
+        <w:t>cape</w:t>
+      </w:r>
+      <w:proofErr w:type="spellEnd"/>
+      <w:r>
+        <w:t xml:space="preserve"> output be useful here?</w:t>
+      </w:r>
+    </w:p>
+    <w:p>
+      <w:pPr>
+        <w:pStyle w:val="ListParagraph"/>
+        <w:numPr>
+          <w:ilvl w:val="0"/>
+          <w:numId w:val="3"/>
+        </w:numPr>
+      </w:pPr>
+      <w:r>
+        <w:rPr>
+          <w:b/>
+          <w:bCs/>
+        </w:rPr>
+        <w:t>Gather agent attributes</w:t>
+      </w:r>
+      <w:r>
+        <w:t>: List movement characteristics of agents and gather parameters from literature or from the data.</w:t>
+      </w:r>
+    </w:p>
+    <w:p>
+      <w:pPr>
+        <w:pStyle w:val="ListParagraph"/>
+        <w:numPr>
+          <w:ilvl w:val="0"/>
+          <w:numId w:val="3"/>
+        </w:numPr>
+      </w:pPr>
+      <w:r>
+        <w:rPr>
+          <w:b/>
+          <w:bCs/>
+        </w:rPr>
+        <w:t>Model implementation</w:t>
+      </w:r>
+      <w:r>
+        <w:t>:</w:t>
+      </w:r>
+      <w:r>
+        <w:t xml:space="preserve"> </w:t>
+      </w:r>
+      <w:r>
+        <w:t>Choose a model or two and</w:t>
+      </w:r>
+      <w:r>
+        <w:t xml:space="preserve"> get a basic version running</w:t>
+      </w:r>
+    </w:p>
+    <w:p>
+      <w:pPr>
+        <w:pStyle w:val="ListParagraph"/>
+        <w:numPr>
+          <w:ilvl w:val="0"/>
+          <w:numId w:val="3"/>
+        </w:numPr>
+      </w:pPr>
+      <w:r>
+        <w:rPr>
+          <w:b/>
+          <w:bCs/>
+        </w:rPr>
+        <w:t>Model selection</w:t>
+      </w:r>
+      <w:r>
+        <w:t>: Try out simulations with different combinations of agent attributes and spatial features, then calculate metrics from step 1 to compare between models. Which ones accurately replicate the critical spatial patterns?</w:t>
+      </w:r>
+    </w:p>
+    <w:p>
+      <w:pPr>
+        <w:pStyle w:val="ListParagraph"/>
+        <w:numPr>
+          <w:ilvl w:val="0"/>
+          <w:numId w:val="3"/>
+        </w:numPr>
+      </w:pPr>
+      <w:r>
+        <w:rPr>
+          <w:b/>
+          <w:bCs/>
+        </w:rPr>
+        <w:lastRenderedPageBreak/>
+        <w:t>Add time</w:t>
+      </w:r>
+      <w:r>
+        <w:t>: Once we have an MVP for the spatial component, what about temporal (seasonal) changes in the space? Specifically, vegetation, temperature, and water supply.</w:t>
+      </w:r>
+    </w:p>
+    <w:p>
+      <w:pPr>
+        <w:pStyle w:val="ListParagraph"/>
+        <w:numPr>
+          <w:ilvl w:val="0"/>
+          <w:numId w:val="3"/>
+        </w:numPr>
+      </w:pPr>
+      <w:r>
+        <w:rPr>
+          <w:b/>
+          <w:bCs/>
+        </w:rPr>
+        <w:t>Add individualization</w:t>
+      </w:r>
+      <w:r>
+        <w:t xml:space="preserve">: Elephants are not just randomly wandering about the landscape; they’d likely remember waterholes and fence gaps. In addition, bulls are known to </w:t>
+      </w:r>
+      <w:r>
+        <w:rPr>
+          <w:i/>
+          <w:iCs/>
+        </w:rPr>
+        <w:t xml:space="preserve">create </w:t>
+      </w:r>
+      <w:r>
+        <w:t>fence gaps; agents should be able to modify their landscape.</w:t>
+      </w:r>
+      <w:r>
+        <w:t xml:space="preserve"> Also, what about activity state? Could draw from TOD, time since last state change, etc. and determine whether the agent is foraging, exploring, or resting. This would then determine the characteristics of the distribution from which we’re drawing step lengths and turning angles (internal state x landscape resistance perhaps). Or is that too much in the weeds?</w:t>
       </w:r>
     </w:p>
     <w:sectPr>
@@ -102,9 +554,246 @@
 </w:document>
 </file>
 
+<file path=word/endnotes.xml><?xml version="1.0" encoding="utf-8"?>
+<w:endnotes xmlns:wpc="http://schemas.microsoft.com/office/word/2010/wordprocessingCanvas" xmlns:cx="http://schemas.microsoft.com/office/drawing/2014/chartex" xmlns:cx1="http://schemas.microsoft.com/office/drawing/2015/9/8/chartex" xmlns:cx2="http://schemas.microsoft.com/office/drawing/2015/10/21/chartex" xmlns:cx3="http://schemas.microsoft.com/office/drawing/2016/5/9/chartex" xmlns:cx4="http://schemas.microsoft.com/office/drawing/2016/5/10/chartex" xmlns:cx5="http://schemas.microsoft.com/office/drawing/2016/5/11/chartex" xmlns:cx6="http://schemas.microsoft.com/office/drawing/2016/5/12/chartex" xmlns:cx7="http://schemas.microsoft.com/office/drawing/2016/5/13/chartex" xmlns:cx8="http://schemas.microsoft.com/office/drawing/2016/5/14/chartex" xmlns:mc="http://schemas.openxmlformats.org/markup-compatibility/2006" xmlns:aink="http://schemas.microsoft.com/office/drawing/2016/ink" xmlns:am3d="http://schemas.microsoft.com/office/drawing/2017/model3d" xmlns:o="urn:schemas-microsoft-com:office:office" xmlns:oel="http://schemas.microsoft.com/office/2019/extlst" xmlns:r="http://schemas.openxmlformats.org/officeDocument/2006/relationships" xmlns:m="http://schemas.openxmlformats.org/officeDocument/2006/math" xmlns:v="urn:schemas-microsoft-com:vml" xmlns:wp14="http://schemas.microsoft.com/office/word/2010/wordprocessingDrawing" xmlns:wp="http://schemas.openxmlformats.org/drawingml/2006/wordprocessingDrawing" xmlns:w10="urn:schemas-microsoft-com:office:word" xmlns:w="http://schemas.openxmlformats.org/wordprocessingml/2006/main" xmlns:w14="http://schemas.microsoft.com/office/word/2010/wordml" xmlns:w15="http://schemas.microsoft.com/office/word/2012/wordml" xmlns:w16cex="http://schemas.microsoft.com/office/word/2018/wordml/cex" xmlns:w16cid="http://schemas.microsoft.com/office/word/2016/wordml/cid" xmlns:w16="http://schemas.microsoft.com/office/word/2018/wordml" xmlns:w16sdtdh="http://schemas.microsoft.com/office/word/2020/wordml/sdtdatahash" xmlns:w16se="http://schemas.microsoft.com/office/word/2015/wordml/symex" xmlns:wpg="http://schemas.microsoft.com/office/word/2010/wordprocessingGroup" xmlns:wpi="http://schemas.microsoft.com/office/word/2010/wordprocessingInk" xmlns:wne="http://schemas.microsoft.com/office/word/2006/wordml" xmlns:wps="http://schemas.microsoft.com/office/word/2010/wordprocessingShape" mc:Ignorable="w14 w15 w16se w16cid w16 w16cex w16sdtdh wp14">
+  <w:endnote w:type="separator" w:id="-1">
+    <w:p>
+      <w:r>
+        <w:separator/>
+      </w:r>
+    </w:p>
+  </w:endnote>
+  <w:endnote w:type="continuationSeparator" w:id="0">
+    <w:p>
+      <w:r>
+        <w:continuationSeparator/>
+      </w:r>
+    </w:p>
+  </w:endnote>
+</w:endnotes>
+</file>
+
+<file path=word/footnotes.xml><?xml version="1.0" encoding="utf-8"?>
+<w:footnotes xmlns:wpc="http://schemas.microsoft.com/office/word/2010/wordprocessingCanvas" xmlns:cx="http://schemas.microsoft.com/office/drawing/2014/chartex" xmlns:cx1="http://schemas.microsoft.com/office/drawing/2015/9/8/chartex" xmlns:cx2="http://schemas.microsoft.com/office/drawing/2015/10/21/chartex" xmlns:cx3="http://schemas.microsoft.com/office/drawing/2016/5/9/chartex" xmlns:cx4="http://schemas.microsoft.com/office/drawing/2016/5/10/chartex" xmlns:cx5="http://schemas.microsoft.com/office/drawing/2016/5/11/chartex" xmlns:cx6="http://schemas.microsoft.com/office/drawing/2016/5/12/chartex" xmlns:cx7="http://schemas.microsoft.com/office/drawing/2016/5/13/chartex" xmlns:cx8="http://schemas.microsoft.com/office/drawing/2016/5/14/chartex" xmlns:mc="http://schemas.openxmlformats.org/markup-compatibility/2006" xmlns:aink="http://schemas.microsoft.com/office/drawing/2016/ink" xmlns:am3d="http://schemas.microsoft.com/office/drawing/2017/model3d" xmlns:o="urn:schemas-microsoft-com:office:office" xmlns:oel="http://schemas.microsoft.com/office/2019/extlst" xmlns:r="http://schemas.openxmlformats.org/officeDocument/2006/relationships" xmlns:m="http://schemas.openxmlformats.org/officeDocument/2006/math" xmlns:v="urn:schemas-microsoft-com:vml" xmlns:wp14="http://schemas.microsoft.com/office/word/2010/wordprocessingDrawing" xmlns:wp="http://schemas.openxmlformats.org/drawingml/2006/wordprocessingDrawing" xmlns:w10="urn:schemas-microsoft-com:office:word" xmlns:w="http://schemas.openxmlformats.org/wordprocessingml/2006/main" xmlns:w14="http://schemas.microsoft.com/office/word/2010/wordml" xmlns:w15="http://schemas.microsoft.com/office/word/2012/wordml" xmlns:w16cex="http://schemas.microsoft.com/office/word/2018/wordml/cex" xmlns:w16cid="http://schemas.microsoft.com/office/word/2016/wordml/cid" xmlns:w16="http://schemas.microsoft.com/office/word/2018/wordml" xmlns:w16sdtdh="http://schemas.microsoft.com/office/word/2020/wordml/sdtdatahash" xmlns:w16se="http://schemas.microsoft.com/office/word/2015/wordml/symex" xmlns:wpg="http://schemas.microsoft.com/office/word/2010/wordprocessingGroup" xmlns:wpi="http://schemas.microsoft.com/office/word/2010/wordprocessingInk" xmlns:wne="http://schemas.microsoft.com/office/word/2006/wordml" xmlns:wps="http://schemas.microsoft.com/office/word/2010/wordprocessingShape" mc:Ignorable="w14 w15 w16se w16cid w16 w16cex w16sdtdh wp14">
+  <w:footnote w:type="separator" w:id="-1">
+    <w:p>
+      <w:r>
+        <w:separator/>
+      </w:r>
+    </w:p>
+  </w:footnote>
+  <w:footnote w:type="continuationSeparator" w:id="0">
+    <w:p>
+      <w:r>
+        <w:continuationSeparator/>
+      </w:r>
+    </w:p>
+  </w:footnote>
+</w:footnotes>
+</file>
+
 <file path=word/numbering.xml><?xml version="1.0" encoding="utf-8"?>
 <w:numbering xmlns:wpc="http://schemas.microsoft.com/office/word/2010/wordprocessingCanvas" xmlns:cx="http://schemas.microsoft.com/office/drawing/2014/chartex" xmlns:cx1="http://schemas.microsoft.com/office/drawing/2015/9/8/chartex" xmlns:cx2="http://schemas.microsoft.com/office/drawing/2015/10/21/chartex" xmlns:cx3="http://schemas.microsoft.com/office/drawing/2016/5/9/chartex" xmlns:cx4="http://schemas.microsoft.com/office/drawing/2016/5/10/chartex" xmlns:cx5="http://schemas.microsoft.com/office/drawing/2016/5/11/chartex" xmlns:cx6="http://schemas.microsoft.com/office/drawing/2016/5/12/chartex" xmlns:cx7="http://schemas.microsoft.com/office/drawing/2016/5/13/chartex" xmlns:cx8="http://schemas.microsoft.com/office/drawing/2016/5/14/chartex" xmlns:mc="http://schemas.openxmlformats.org/markup-compatibility/2006" xmlns:aink="http://schemas.microsoft.com/office/drawing/2016/ink" xmlns:am3d="http://schemas.microsoft.com/office/drawing/2017/model3d" xmlns:o="urn:schemas-microsoft-com:office:office" xmlns:oel="http://schemas.microsoft.com/office/2019/extlst" xmlns:r="http://schemas.openxmlformats.org/officeDocument/2006/relationships" xmlns:m="http://schemas.openxmlformats.org/officeDocument/2006/math" xmlns:v="urn:schemas-microsoft-com:vml" xmlns:wp14="http://schemas.microsoft.com/office/word/2010/wordprocessingDrawing" xmlns:wp="http://schemas.openxmlformats.org/drawingml/2006/wordprocessingDrawing" xmlns:w10="urn:schemas-microsoft-com:office:word" xmlns:w="http://schemas.openxmlformats.org/wordprocessingml/2006/main" xmlns:w14="http://schemas.microsoft.com/office/word/2010/wordml" xmlns:w15="http://schemas.microsoft.com/office/word/2012/wordml" xmlns:w16cex="http://schemas.microsoft.com/office/word/2018/wordml/cex" xmlns:w16cid="http://schemas.microsoft.com/office/word/2016/wordml/cid" xmlns:w16="http://schemas.microsoft.com/office/word/2018/wordml" xmlns:w16sdtdh="http://schemas.microsoft.com/office/word/2020/wordml/sdtdatahash" xmlns:w16se="http://schemas.microsoft.com/office/word/2015/wordml/symex" xmlns:wpg="http://schemas.microsoft.com/office/word/2010/wordprocessingGroup" xmlns:wpi="http://schemas.microsoft.com/office/word/2010/wordprocessingInk" xmlns:wne="http://schemas.microsoft.com/office/word/2006/wordml" xmlns:wps="http://schemas.microsoft.com/office/word/2010/wordprocessingShape" mc:Ignorable="w14 w15 w16se w16cid w16 w16cex w16sdtdh wp14">
   <w:abstractNum w:abstractNumId="0" w15:restartNumberingAfterBreak="0">
+    <w:nsid w:val="02FC1E23"/>
+    <w:multiLevelType w:val="hybridMultilevel"/>
+    <w:tmpl w:val="DE46CE26"/>
+    <w:lvl w:ilvl="0" w:tplc="0409000F">
+      <w:start w:val="1"/>
+      <w:numFmt w:val="decimal"/>
+      <w:lvlText w:val="%1."/>
+      <w:lvlJc w:val="left"/>
+      <w:pPr>
+        <w:ind w:left="720" w:hanging="360"/>
+      </w:pPr>
+    </w:lvl>
+    <w:lvl w:ilvl="1" w:tplc="04090019" w:tentative="1">
+      <w:start w:val="1"/>
+      <w:numFmt w:val="lowerLetter"/>
+      <w:lvlText w:val="%2."/>
+      <w:lvlJc w:val="left"/>
+      <w:pPr>
+        <w:ind w:left="1440" w:hanging="360"/>
+      </w:pPr>
+    </w:lvl>
+    <w:lvl w:ilvl="2" w:tplc="0409001B" w:tentative="1">
+      <w:start w:val="1"/>
+      <w:numFmt w:val="lowerRoman"/>
+      <w:lvlText w:val="%3."/>
+      <w:lvlJc w:val="right"/>
+      <w:pPr>
+        <w:ind w:left="2160" w:hanging="180"/>
+      </w:pPr>
+    </w:lvl>
+    <w:lvl w:ilvl="3" w:tplc="0409000F" w:tentative="1">
+      <w:start w:val="1"/>
+      <w:numFmt w:val="decimal"/>
+      <w:lvlText w:val="%4."/>
+      <w:lvlJc w:val="left"/>
+      <w:pPr>
+        <w:ind w:left="2880" w:hanging="360"/>
+      </w:pPr>
+    </w:lvl>
+    <w:lvl w:ilvl="4" w:tplc="04090019" w:tentative="1">
+      <w:start w:val="1"/>
+      <w:numFmt w:val="lowerLetter"/>
+      <w:lvlText w:val="%5."/>
+      <w:lvlJc w:val="left"/>
+      <w:pPr>
+        <w:ind w:left="3600" w:hanging="360"/>
+      </w:pPr>
+    </w:lvl>
+    <w:lvl w:ilvl="5" w:tplc="0409001B" w:tentative="1">
+      <w:start w:val="1"/>
+      <w:numFmt w:val="lowerRoman"/>
+      <w:lvlText w:val="%6."/>
+      <w:lvlJc w:val="right"/>
+      <w:pPr>
+        <w:ind w:left="4320" w:hanging="180"/>
+      </w:pPr>
+    </w:lvl>
+    <w:lvl w:ilvl="6" w:tplc="0409000F" w:tentative="1">
+      <w:start w:val="1"/>
+      <w:numFmt w:val="decimal"/>
+      <w:lvlText w:val="%7."/>
+      <w:lvlJc w:val="left"/>
+      <w:pPr>
+        <w:ind w:left="5040" w:hanging="360"/>
+      </w:pPr>
+    </w:lvl>
+    <w:lvl w:ilvl="7" w:tplc="04090019" w:tentative="1">
+      <w:start w:val="1"/>
+      <w:numFmt w:val="lowerLetter"/>
+      <w:lvlText w:val="%8."/>
+      <w:lvlJc w:val="left"/>
+      <w:pPr>
+        <w:ind w:left="5760" w:hanging="360"/>
+      </w:pPr>
+    </w:lvl>
+    <w:lvl w:ilvl="8" w:tplc="0409001B" w:tentative="1">
+      <w:start w:val="1"/>
+      <w:numFmt w:val="lowerRoman"/>
+      <w:lvlText w:val="%9."/>
+      <w:lvlJc w:val="right"/>
+      <w:pPr>
+        <w:ind w:left="6480" w:hanging="180"/>
+      </w:pPr>
+    </w:lvl>
+  </w:abstractNum>
+  <w:abstractNum w:abstractNumId="1" w15:restartNumberingAfterBreak="0">
+    <w:nsid w:val="2A786E5A"/>
+    <w:multiLevelType w:val="hybridMultilevel"/>
+    <w:tmpl w:val="89CE2898"/>
+    <w:lvl w:ilvl="0" w:tplc="04090001">
+      <w:start w:val="1"/>
+      <w:numFmt w:val="bullet"/>
+      <w:lvlText w:val=""/>
+      <w:lvlJc w:val="left"/>
+      <w:pPr>
+        <w:ind w:left="720" w:hanging="360"/>
+      </w:pPr>
+      <w:rPr>
+        <w:rFonts w:ascii="Symbol" w:hAnsi="Symbol" w:hint="default"/>
+      </w:rPr>
+    </w:lvl>
+    <w:lvl w:ilvl="1" w:tplc="04090003">
+      <w:start w:val="1"/>
+      <w:numFmt w:val="bullet"/>
+      <w:lvlText w:val="o"/>
+      <w:lvlJc w:val="left"/>
+      <w:pPr>
+        <w:ind w:left="1440" w:hanging="360"/>
+      </w:pPr>
+      <w:rPr>
+        <w:rFonts w:ascii="Courier New" w:hAnsi="Courier New" w:cs="Courier New" w:hint="default"/>
+      </w:rPr>
+    </w:lvl>
+    <w:lvl w:ilvl="2" w:tplc="04090005" w:tentative="1">
+      <w:start w:val="1"/>
+      <w:numFmt w:val="bullet"/>
+      <w:lvlText w:val=""/>
+      <w:lvlJc w:val="left"/>
+      <w:pPr>
+        <w:ind w:left="2160" w:hanging="360"/>
+      </w:pPr>
+      <w:rPr>
+        <w:rFonts w:ascii="Wingdings" w:hAnsi="Wingdings" w:hint="default"/>
+      </w:rPr>
+    </w:lvl>
+    <w:lvl w:ilvl="3" w:tplc="04090001" w:tentative="1">
+      <w:start w:val="1"/>
+      <w:numFmt w:val="bullet"/>
+      <w:lvlText w:val=""/>
+      <w:lvlJc w:val="left"/>
+      <w:pPr>
+        <w:ind w:left="2880" w:hanging="360"/>
+      </w:pPr>
+      <w:rPr>
+        <w:rFonts w:ascii="Symbol" w:hAnsi="Symbol" w:hint="default"/>
+      </w:rPr>
+    </w:lvl>
+    <w:lvl w:ilvl="4" w:tplc="04090003" w:tentative="1">
+      <w:start w:val="1"/>
+      <w:numFmt w:val="bullet"/>
+      <w:lvlText w:val="o"/>
+      <w:lvlJc w:val="left"/>
+      <w:pPr>
+        <w:ind w:left="3600" w:hanging="360"/>
+      </w:pPr>
+      <w:rPr>
+        <w:rFonts w:ascii="Courier New" w:hAnsi="Courier New" w:cs="Courier New" w:hint="default"/>
+      </w:rPr>
+    </w:lvl>
+    <w:lvl w:ilvl="5" w:tplc="04090005" w:tentative="1">
+      <w:start w:val="1"/>
+      <w:numFmt w:val="bullet"/>
+      <w:lvlText w:val=""/>
+      <w:lvlJc w:val="left"/>
+      <w:pPr>
+        <w:ind w:left="4320" w:hanging="360"/>
+      </w:pPr>
+      <w:rPr>
+        <w:rFonts w:ascii="Wingdings" w:hAnsi="Wingdings" w:hint="default"/>
+      </w:rPr>
+    </w:lvl>
+    <w:lvl w:ilvl="6" w:tplc="04090001" w:tentative="1">
+      <w:start w:val="1"/>
+      <w:numFmt w:val="bullet"/>
+      <w:lvlText w:val=""/>
+      <w:lvlJc w:val="left"/>
+      <w:pPr>
+        <w:ind w:left="5040" w:hanging="360"/>
+      </w:pPr>
+      <w:rPr>
+        <w:rFonts w:ascii="Symbol" w:hAnsi="Symbol" w:hint="default"/>
+      </w:rPr>
+    </w:lvl>
+    <w:lvl w:ilvl="7" w:tplc="04090003" w:tentative="1">
+      <w:start w:val="1"/>
+      <w:numFmt w:val="bullet"/>
+      <w:lvlText w:val="o"/>
+      <w:lvlJc w:val="left"/>
+      <w:pPr>
+        <w:ind w:left="5760" w:hanging="360"/>
+      </w:pPr>
+      <w:rPr>
+        <w:rFonts w:ascii="Courier New" w:hAnsi="Courier New" w:cs="Courier New" w:hint="default"/>
+      </w:rPr>
+    </w:lvl>
+    <w:lvl w:ilvl="8" w:tplc="04090005" w:tentative="1">
+      <w:start w:val="1"/>
+      <w:numFmt w:val="bullet"/>
+      <w:lvlText w:val=""/>
+      <w:lvlJc w:val="left"/>
+      <w:pPr>
+        <w:ind w:left="6480" w:hanging="360"/>
+      </w:pPr>
+      <w:rPr>
+        <w:rFonts w:ascii="Wingdings" w:hAnsi="Wingdings" w:hint="default"/>
+      </w:rPr>
+    </w:lvl>
+  </w:abstractNum>
+  <w:abstractNum w:abstractNumId="2" w15:restartNumberingAfterBreak="0">
     <w:nsid w:val="4A3E609E"/>
     <w:multiLevelType w:val="hybridMultilevel"/>
     <w:tmpl w:val="B28C5C3C"/>
@@ -218,6 +907,12 @@
     </w:lvl>
   </w:abstractNum>
   <w:num w:numId="1" w16cid:durableId="112333683">
+    <w:abstractNumId w:val="2"/>
+  </w:num>
+  <w:num w:numId="2" w16cid:durableId="1547376475">
+    <w:abstractNumId w:val="1"/>
+  </w:num>
+  <w:num w:numId="3" w16cid:durableId="1128428204">
     <w:abstractNumId w:val="0"/>
   </w:num>
 </w:numbering>
@@ -623,6 +1318,7 @@
   <w:style w:type="character" w:default="1" w:styleId="DefaultParagraphFont">
     <w:name w:val="Default Paragraph Font"/>
     <w:uiPriority w:val="1"/>
+    <w:semiHidden/>
     <w:unhideWhenUsed/>
   </w:style>
   <w:style w:type="table" w:default="1" w:styleId="TableNormal">
@@ -664,6 +1360,48 @@
     <w:semiHidden/>
     <w:unhideWhenUsed/>
     <w:rsid w:val="00A53D4B"/>
+  </w:style>
+  <w:style w:type="paragraph" w:styleId="Header">
+    <w:name w:val="header"/>
+    <w:basedOn w:val="Normal"/>
+    <w:link w:val="HeaderChar"/>
+    <w:uiPriority w:val="99"/>
+    <w:unhideWhenUsed/>
+    <w:rsid w:val="00435641"/>
+    <w:pPr>
+      <w:tabs>
+        <w:tab w:val="center" w:pos="4680"/>
+        <w:tab w:val="right" w:pos="9360"/>
+      </w:tabs>
+    </w:pPr>
+  </w:style>
+  <w:style w:type="character" w:customStyle="1" w:styleId="HeaderChar">
+    <w:name w:val="Header Char"/>
+    <w:basedOn w:val="DefaultParagraphFont"/>
+    <w:link w:val="Header"/>
+    <w:uiPriority w:val="99"/>
+    <w:rsid w:val="00435641"/>
+  </w:style>
+  <w:style w:type="paragraph" w:styleId="Footer">
+    <w:name w:val="footer"/>
+    <w:basedOn w:val="Normal"/>
+    <w:link w:val="FooterChar"/>
+    <w:uiPriority w:val="99"/>
+    <w:unhideWhenUsed/>
+    <w:rsid w:val="00435641"/>
+    <w:pPr>
+      <w:tabs>
+        <w:tab w:val="center" w:pos="4680"/>
+        <w:tab w:val="right" w:pos="9360"/>
+      </w:tabs>
+    </w:pPr>
+  </w:style>
+  <w:style w:type="character" w:customStyle="1" w:styleId="FooterChar">
+    <w:name w:val="Footer Char"/>
+    <w:basedOn w:val="DefaultParagraphFont"/>
+    <w:link w:val="Footer"/>
+    <w:uiPriority w:val="99"/>
+    <w:rsid w:val="00435641"/>
   </w:style>
 </w:styles>
 </file>

</xml_diff>